<commit_message>
Updated design/Imp doc with reqs
</commit_message>
<xml_diff>
--- a/Protocol_Design_Deirdre_Lee.docx
+++ b/Protocol_Design_Deirdre_Lee.docx
@@ -2,6 +2,314 @@
 <file path=word/document.xml><?xml version="1.0" encoding="utf-8"?>
 <w:document xmlns:wpc="http://schemas.microsoft.com/office/word/2010/wordprocessingCanvas" xmlns:cx="http://schemas.microsoft.com/office/drawing/2014/chartex" xmlns:cx1="http://schemas.microsoft.com/office/drawing/2015/9/8/chartex" xmlns:cx2="http://schemas.microsoft.com/office/drawing/2015/10/21/chartex" xmlns:cx3="http://schemas.microsoft.com/office/drawing/2016/5/9/chartex" xmlns:cx4="http://schemas.microsoft.com/office/drawing/2016/5/10/chartex" xmlns:cx5="http://schemas.microsoft.com/office/drawing/2016/5/11/chartex" xmlns:cx6="http://schemas.microsoft.com/office/drawing/2016/5/12/chartex" xmlns:cx7="http://schemas.microsoft.com/office/drawing/2016/5/13/chartex" xmlns:cx8="http://schemas.microsoft.com/office/drawing/2016/5/14/chartex" xmlns:mc="http://schemas.openxmlformats.org/markup-compatibility/2006" xmlns:aink="http://schemas.microsoft.com/office/drawing/2016/ink" xmlns:am3d="http://schemas.microsoft.com/office/drawing/2017/model3d" xmlns:o="urn:schemas-microsoft-com:office:office" xmlns:r="http://schemas.openxmlformats.org/officeDocument/2006/relationships" xmlns:m="http://schemas.openxmlformats.org/officeDocument/2006/math" xmlns:v="urn:schemas-microsoft-com:vml" xmlns:wp14="http://schemas.microsoft.com/office/word/2010/wordprocessingDrawing" xmlns:wp="http://schemas.openxmlformats.org/drawingml/2006/wordprocessingDrawing" xmlns:w10="urn:schemas-microsoft-com:office:word" xmlns:w="http://schemas.openxmlformats.org/wordprocessingml/2006/main" xmlns:w14="http://schemas.microsoft.com/office/word/2010/wordml" xmlns:w15="http://schemas.microsoft.com/office/word/2012/wordml" xmlns:w16cid="http://schemas.microsoft.com/office/word/2016/wordml/cid" xmlns:w16se="http://schemas.microsoft.com/office/word/2015/wordml/symex" xmlns:wpg="http://schemas.microsoft.com/office/word/2010/wordprocessingGroup" xmlns:wpi="http://schemas.microsoft.com/office/word/2010/wordprocessingInk" xmlns:wne="http://schemas.microsoft.com/office/word/2006/wordml" xmlns:wps="http://schemas.microsoft.com/office/word/2010/wordprocessingShape" mc:Ignorable="w14 w15 w16se w16cid wp14">
   <w:body>
+    <w:p>
+      <w:pPr>
+        <w:shd w:val="clear" w:color="auto" w:fill="FFFFFF" w:themeFill="background1"/>
+        <w:spacing w:after="0" w:line="240" w:lineRule="auto"/>
+        <w:rPr>
+          <w:rStyle w:val="Heading2Char"/>
+          <w:rFonts w:ascii="Sitka Text" w:eastAsiaTheme="minorHAnsi" w:hAnsi="Sitka Text"/>
+          <w:sz w:val="28"/>
+        </w:rPr>
+      </w:pPr>
+      <w:r>
+        <w:rPr>
+          <w:rStyle w:val="Heading1Char"/>
+          <w:rFonts w:ascii="Sitka Text" w:eastAsiaTheme="minorHAnsi" w:hAnsi="Sitka Text"/>
+          <w:sz w:val="32"/>
+        </w:rPr>
+        <w:t>Documenting Design &amp; Implementation</w:t>
+      </w:r>
+      <w:r>
+        <w:rPr>
+          <w:rFonts w:ascii="Sitka Text" w:eastAsia="Times New Roman" w:hAnsi="Sitka Text" w:cs="Arial"/>
+          <w:sz w:val="27"/>
+          <w:szCs w:val="27"/>
+          <w:lang w:eastAsia="en-IE"/>
+        </w:rPr>
+        <w:br/>
+      </w:r>
+      <w:r>
+        <w:rPr>
+          <w:rStyle w:val="Heading2Char"/>
+          <w:rFonts w:ascii="Sitka Text" w:eastAsiaTheme="minorHAnsi" w:hAnsi="Sitka Text"/>
+          <w:sz w:val="28"/>
+        </w:rPr>
+        <w:t>Design</w:t>
+      </w:r>
+    </w:p>
+    <w:p>
+      <w:pPr>
+        <w:pStyle w:val="ListParagraph"/>
+        <w:numPr>
+          <w:ilvl w:val="0"/>
+          <w:numId w:val="15"/>
+        </w:numPr>
+        <w:shd w:val="clear" w:color="auto" w:fill="FFFFFF" w:themeFill="background1"/>
+        <w:spacing w:after="0" w:line="240" w:lineRule="auto"/>
+        <w:rPr>
+          <w:rFonts w:ascii="Sitka Text" w:eastAsia="Times New Roman" w:hAnsi="Sitka Text" w:cs="Arial"/>
+          <w:sz w:val="24"/>
+          <w:szCs w:val="27"/>
+          <w:lang w:eastAsia="en-IE"/>
+        </w:rPr>
+      </w:pPr>
+      <w:r>
+        <w:rPr>
+          <w:rFonts w:ascii="Sitka Text" w:eastAsia="Times New Roman" w:hAnsi="Sitka Text" w:cs="Arial"/>
+          <w:sz w:val="24"/>
+          <w:szCs w:val="27"/>
+          <w:lang w:eastAsia="en-IE"/>
+        </w:rPr>
+        <w:t>Objectives and overview</w:t>
+      </w:r>
+    </w:p>
+    <w:p>
+      <w:pPr>
+        <w:pStyle w:val="ListParagraph"/>
+        <w:numPr>
+          <w:ilvl w:val="0"/>
+          <w:numId w:val="15"/>
+        </w:numPr>
+        <w:shd w:val="clear" w:color="auto" w:fill="FFFFFF" w:themeFill="background1"/>
+        <w:spacing w:after="0" w:line="240" w:lineRule="auto"/>
+        <w:rPr>
+          <w:rFonts w:ascii="Sitka Text" w:eastAsia="Times New Roman" w:hAnsi="Sitka Text" w:cs="Arial"/>
+          <w:sz w:val="24"/>
+          <w:szCs w:val="27"/>
+          <w:lang w:eastAsia="en-IE"/>
+        </w:rPr>
+      </w:pPr>
+      <w:r>
+        <w:rPr>
+          <w:rFonts w:ascii="Sitka Text" w:eastAsia="Times New Roman" w:hAnsi="Sitka Text" w:cs="Arial"/>
+          <w:sz w:val="24"/>
+          <w:szCs w:val="27"/>
+          <w:lang w:eastAsia="en-IE"/>
+        </w:rPr>
+        <w:t>Design philosophy</w:t>
+      </w:r>
+    </w:p>
+    <w:p>
+      <w:pPr>
+        <w:pStyle w:val="ListParagraph"/>
+        <w:numPr>
+          <w:ilvl w:val="0"/>
+          <w:numId w:val="15"/>
+        </w:numPr>
+        <w:shd w:val="clear" w:color="auto" w:fill="FFFFFF" w:themeFill="background1"/>
+        <w:spacing w:after="0" w:line="240" w:lineRule="auto"/>
+        <w:rPr>
+          <w:rFonts w:ascii="Sitka Text" w:eastAsia="Times New Roman" w:hAnsi="Sitka Text" w:cs="Arial"/>
+          <w:sz w:val="24"/>
+          <w:szCs w:val="27"/>
+          <w:lang w:eastAsia="en-IE"/>
+        </w:rPr>
+      </w:pPr>
+      <w:r>
+        <w:rPr>
+          <w:rFonts w:ascii="Sitka Text" w:eastAsia="Times New Roman" w:hAnsi="Sitka Text" w:cs="Arial"/>
+          <w:sz w:val="24"/>
+          <w:szCs w:val="27"/>
+          <w:lang w:eastAsia="en-IE"/>
+        </w:rPr>
+        <w:t>Server-side design classes: UML diagrams</w:t>
+      </w:r>
+    </w:p>
+    <w:p>
+      <w:pPr>
+        <w:pStyle w:val="ListParagraph"/>
+        <w:numPr>
+          <w:ilvl w:val="0"/>
+          <w:numId w:val="15"/>
+        </w:numPr>
+        <w:shd w:val="clear" w:color="auto" w:fill="FFFFFF" w:themeFill="background1"/>
+        <w:spacing w:after="0" w:line="240" w:lineRule="auto"/>
+        <w:rPr>
+          <w:rFonts w:ascii="Sitka Text" w:eastAsia="Times New Roman" w:hAnsi="Sitka Text" w:cs="Arial"/>
+          <w:sz w:val="24"/>
+          <w:szCs w:val="27"/>
+          <w:lang w:eastAsia="en-IE"/>
+        </w:rPr>
+      </w:pPr>
+      <w:r>
+        <w:rPr>
+          <w:rFonts w:ascii="Sitka Text" w:eastAsia="Times New Roman" w:hAnsi="Sitka Text" w:cs="Arial"/>
+          <w:sz w:val="24"/>
+          <w:szCs w:val="27"/>
+          <w:lang w:eastAsia="en-IE"/>
+        </w:rPr>
+        <w:t>Client-side design classes: UML diagrams</w:t>
+      </w:r>
+    </w:p>
+    <w:p>
+      <w:pPr>
+        <w:shd w:val="clear" w:color="auto" w:fill="FFFFFF" w:themeFill="background1"/>
+        <w:spacing w:after="0" w:line="240" w:lineRule="auto"/>
+        <w:rPr>
+          <w:rStyle w:val="Heading2Char"/>
+          <w:rFonts w:ascii="Sitka Text" w:eastAsiaTheme="minorHAnsi" w:hAnsi="Sitka Text"/>
+        </w:rPr>
+      </w:pPr>
+      <w:r>
+        <w:rPr>
+          <w:rStyle w:val="Heading2Char"/>
+          <w:rFonts w:ascii="Sitka Text" w:eastAsiaTheme="minorHAnsi" w:hAnsi="Sitka Text"/>
+          <w:sz w:val="28"/>
+        </w:rPr>
+        <w:t>Implementation</w:t>
+      </w:r>
+    </w:p>
+    <w:p>
+      <w:pPr>
+        <w:pStyle w:val="ListParagraph"/>
+        <w:numPr>
+          <w:ilvl w:val="0"/>
+          <w:numId w:val="14"/>
+        </w:numPr>
+        <w:shd w:val="clear" w:color="auto" w:fill="FFFFFF" w:themeFill="background1"/>
+        <w:spacing w:after="0" w:line="240" w:lineRule="auto"/>
+        <w:rPr>
+          <w:rFonts w:ascii="Sitka Text" w:eastAsia="Times New Roman" w:hAnsi="Sitka Text" w:cs="Arial"/>
+          <w:sz w:val="27"/>
+          <w:szCs w:val="27"/>
+          <w:lang w:eastAsia="en-IE"/>
+        </w:rPr>
+      </w:pPr>
+      <w:r>
+        <w:rPr>
+          <w:rFonts w:ascii="Sitka Text" w:hAnsi="Sitka Text"/>
+          <w:sz w:val="24"/>
+          <w:lang w:eastAsia="en-IE"/>
+        </w:rPr>
+        <w:t>Objectives and overview</w:t>
+      </w:r>
+    </w:p>
+    <w:p>
+      <w:pPr>
+        <w:pStyle w:val="ListParagraph"/>
+        <w:numPr>
+          <w:ilvl w:val="0"/>
+          <w:numId w:val="14"/>
+        </w:numPr>
+        <w:shd w:val="clear" w:color="auto" w:fill="FFFFFF" w:themeFill="background1"/>
+        <w:spacing w:after="0" w:line="240" w:lineRule="auto"/>
+        <w:rPr>
+          <w:rFonts w:ascii="Sitka Text" w:eastAsia="Times New Roman" w:hAnsi="Sitka Text" w:cs="Arial"/>
+          <w:sz w:val="27"/>
+          <w:szCs w:val="27"/>
+          <w:lang w:eastAsia="en-IE"/>
+        </w:rPr>
+      </w:pPr>
+      <w:r>
+        <w:rPr>
+          <w:rFonts w:ascii="Sitka Text" w:hAnsi="Sitka Text"/>
+          <w:sz w:val="24"/>
+          <w:lang w:eastAsia="en-IE"/>
+        </w:rPr>
+        <w:t>Application layer implementation: Sequence diagrams and code sections for interesting code</w:t>
+      </w:r>
+    </w:p>
+    <w:p>
+      <w:pPr>
+        <w:pStyle w:val="ListParagraph"/>
+        <w:numPr>
+          <w:ilvl w:val="0"/>
+          <w:numId w:val="14"/>
+        </w:numPr>
+        <w:shd w:val="clear" w:color="auto" w:fill="FFFFFF" w:themeFill="background1"/>
+        <w:spacing w:after="0" w:line="240" w:lineRule="auto"/>
+        <w:rPr>
+          <w:rFonts w:ascii="Sitka Text" w:eastAsia="Times New Roman" w:hAnsi="Sitka Text" w:cs="Arial"/>
+          <w:sz w:val="27"/>
+          <w:szCs w:val="27"/>
+          <w:lang w:eastAsia="en-IE"/>
+        </w:rPr>
+      </w:pPr>
+      <w:r>
+        <w:rPr>
+          <w:rFonts w:ascii="Sitka Text" w:hAnsi="Sitka Text"/>
+          <w:sz w:val="24"/>
+          <w:lang w:eastAsia="en-IE"/>
+        </w:rPr>
+        <w:t>Presentation layer implementation: Sequence diagrams and code sections for interesting code</w:t>
+      </w:r>
+    </w:p>
+    <w:p>
+      <w:pPr>
+        <w:pStyle w:val="ListParagraph"/>
+        <w:numPr>
+          <w:ilvl w:val="0"/>
+          <w:numId w:val="14"/>
+        </w:numPr>
+        <w:shd w:val="clear" w:color="auto" w:fill="FFFFFF" w:themeFill="background1"/>
+        <w:spacing w:after="0" w:line="240" w:lineRule="auto"/>
+        <w:rPr>
+          <w:rFonts w:ascii="Sitka Text" w:eastAsia="Times New Roman" w:hAnsi="Sitka Text" w:cs="Arial"/>
+          <w:sz w:val="27"/>
+          <w:szCs w:val="27"/>
+          <w:lang w:eastAsia="en-IE"/>
+        </w:rPr>
+      </w:pPr>
+      <w:r>
+        <w:rPr>
+          <w:rFonts w:ascii="Sitka Text" w:hAnsi="Sitka Text"/>
+          <w:sz w:val="24"/>
+          <w:lang w:eastAsia="en-IE"/>
+        </w:rPr>
+        <w:t>Service layer implementation: Sequence diagrams and code sections for interesting code</w:t>
+      </w:r>
+    </w:p>
+    <w:p>
+      <w:pPr>
+        <w:pStyle w:val="ListParagraph"/>
+        <w:numPr>
+          <w:ilvl w:val="0"/>
+          <w:numId w:val="14"/>
+        </w:numPr>
+        <w:shd w:val="clear" w:color="auto" w:fill="FFFFFF" w:themeFill="background1"/>
+        <w:spacing w:after="0" w:line="240" w:lineRule="auto"/>
+        <w:rPr>
+          <w:rFonts w:ascii="Sitka Text" w:eastAsia="Times New Roman" w:hAnsi="Sitka Text" w:cs="Arial"/>
+          <w:sz w:val="27"/>
+          <w:szCs w:val="27"/>
+          <w:lang w:eastAsia="en-IE"/>
+        </w:rPr>
+      </w:pPr>
+      <w:r>
+        <w:rPr>
+          <w:rFonts w:ascii="Sitka Text" w:hAnsi="Sitka Text"/>
+          <w:sz w:val="24"/>
+          <w:lang w:eastAsia="en-IE"/>
+        </w:rPr>
+        <w:t>User Manual with screen capture</w:t>
+      </w:r>
+    </w:p>
+    <w:p>
+      <w:pPr>
+        <w:pStyle w:val="Heading5"/>
+        <w:pBdr>
+          <w:bottom w:val="single" w:sz="4" w:space="1" w:color="auto"/>
+        </w:pBdr>
+        <w:rPr>
+          <w:rFonts w:cs="Times New Roman"/>
+          <w:b/>
+          <w:bCs/>
+          <w:szCs w:val="36"/>
+          <w:lang w:eastAsia="en-IE"/>
+        </w:rPr>
+      </w:pPr>
+      <w:r>
+        <w:rPr>
+          <w:rStyle w:val="Heading2Char"/>
+          <w:rFonts w:ascii="Sitka Text" w:eastAsiaTheme="minorHAnsi" w:hAnsi="Sitka Text"/>
+          <w:sz w:val="28"/>
+        </w:rPr>
+        <w:t>Conclusions</w:t>
+      </w:r>
+      <w:bookmarkStart w:id="0" w:name="_GoBack"/>
+      <w:bookmarkEnd w:id="0"/>
+    </w:p>
     <w:p>
       <w:pPr>
         <w:spacing w:before="100" w:beforeAutospacing="1" w:after="100" w:afterAutospacing="1" w:line="276" w:lineRule="auto"/>
@@ -97,8 +405,6 @@
           <w:rFonts w:ascii="Sitka Text" w:eastAsia="Microsoft YaHei" w:hAnsi="Sitka Text"/>
         </w:rPr>
       </w:pPr>
-      <w:bookmarkStart w:id="0" w:name="_GoBack"/>
-      <w:bookmarkEnd w:id="0"/>
       <w:r>
         <w:rPr>
           <w:rFonts w:ascii="Sitka Text" w:eastAsia="Microsoft YaHei" w:hAnsi="Sitka Text"/>
@@ -428,6 +734,7 @@
           <w:sz w:val="24"/>
           <w:lang w:eastAsia="en-IE"/>
         </w:rPr>
+        <w:lastRenderedPageBreak/>
         <w:t>Communication continues until the session is terminated</w:t>
       </w:r>
     </w:p>
@@ -702,7 +1009,6 @@
         <w:rPr>
           <w:rFonts w:ascii="Sitka Text" w:eastAsia="Microsoft YaHei" w:hAnsi="Sitka Text"/>
         </w:rPr>
-        <w:lastRenderedPageBreak/>
         <w:t>Service Session</w:t>
       </w:r>
       <w:r>
@@ -1269,6 +1575,119 @@
     </w:lvl>
   </w:abstractNum>
   <w:abstractNum w:abstractNumId="3" w15:restartNumberingAfterBreak="0">
+    <w:nsid w:val="15063AC6"/>
+    <w:multiLevelType w:val="hybridMultilevel"/>
+    <w:tmpl w:val="FDB003D0"/>
+    <w:lvl w:ilvl="0" w:tplc="18090001">
+      <w:start w:val="1"/>
+      <w:numFmt w:val="bullet"/>
+      <w:lvlText w:val=""/>
+      <w:lvlJc w:val="left"/>
+      <w:pPr>
+        <w:ind w:left="720" w:hanging="360"/>
+      </w:pPr>
+      <w:rPr>
+        <w:rFonts w:ascii="Symbol" w:hAnsi="Symbol" w:hint="default"/>
+      </w:rPr>
+    </w:lvl>
+    <w:lvl w:ilvl="1" w:tplc="18090003" w:tentative="1">
+      <w:start w:val="1"/>
+      <w:numFmt w:val="bullet"/>
+      <w:lvlText w:val="o"/>
+      <w:lvlJc w:val="left"/>
+      <w:pPr>
+        <w:ind w:left="1440" w:hanging="360"/>
+      </w:pPr>
+      <w:rPr>
+        <w:rFonts w:ascii="Courier New" w:hAnsi="Courier New" w:cs="Courier New" w:hint="default"/>
+      </w:rPr>
+    </w:lvl>
+    <w:lvl w:ilvl="2" w:tplc="18090005" w:tentative="1">
+      <w:start w:val="1"/>
+      <w:numFmt w:val="bullet"/>
+      <w:lvlText w:val=""/>
+      <w:lvlJc w:val="left"/>
+      <w:pPr>
+        <w:ind w:left="2160" w:hanging="360"/>
+      </w:pPr>
+      <w:rPr>
+        <w:rFonts w:ascii="Wingdings" w:hAnsi="Wingdings" w:hint="default"/>
+      </w:rPr>
+    </w:lvl>
+    <w:lvl w:ilvl="3" w:tplc="18090001" w:tentative="1">
+      <w:start w:val="1"/>
+      <w:numFmt w:val="bullet"/>
+      <w:lvlText w:val=""/>
+      <w:lvlJc w:val="left"/>
+      <w:pPr>
+        <w:ind w:left="2880" w:hanging="360"/>
+      </w:pPr>
+      <w:rPr>
+        <w:rFonts w:ascii="Symbol" w:hAnsi="Symbol" w:hint="default"/>
+      </w:rPr>
+    </w:lvl>
+    <w:lvl w:ilvl="4" w:tplc="18090003" w:tentative="1">
+      <w:start w:val="1"/>
+      <w:numFmt w:val="bullet"/>
+      <w:lvlText w:val="o"/>
+      <w:lvlJc w:val="left"/>
+      <w:pPr>
+        <w:ind w:left="3600" w:hanging="360"/>
+      </w:pPr>
+      <w:rPr>
+        <w:rFonts w:ascii="Courier New" w:hAnsi="Courier New" w:cs="Courier New" w:hint="default"/>
+      </w:rPr>
+    </w:lvl>
+    <w:lvl w:ilvl="5" w:tplc="18090005" w:tentative="1">
+      <w:start w:val="1"/>
+      <w:numFmt w:val="bullet"/>
+      <w:lvlText w:val=""/>
+      <w:lvlJc w:val="left"/>
+      <w:pPr>
+        <w:ind w:left="4320" w:hanging="360"/>
+      </w:pPr>
+      <w:rPr>
+        <w:rFonts w:ascii="Wingdings" w:hAnsi="Wingdings" w:hint="default"/>
+      </w:rPr>
+    </w:lvl>
+    <w:lvl w:ilvl="6" w:tplc="18090001" w:tentative="1">
+      <w:start w:val="1"/>
+      <w:numFmt w:val="bullet"/>
+      <w:lvlText w:val=""/>
+      <w:lvlJc w:val="left"/>
+      <w:pPr>
+        <w:ind w:left="5040" w:hanging="360"/>
+      </w:pPr>
+      <w:rPr>
+        <w:rFonts w:ascii="Symbol" w:hAnsi="Symbol" w:hint="default"/>
+      </w:rPr>
+    </w:lvl>
+    <w:lvl w:ilvl="7" w:tplc="18090003" w:tentative="1">
+      <w:start w:val="1"/>
+      <w:numFmt w:val="bullet"/>
+      <w:lvlText w:val="o"/>
+      <w:lvlJc w:val="left"/>
+      <w:pPr>
+        <w:ind w:left="5760" w:hanging="360"/>
+      </w:pPr>
+      <w:rPr>
+        <w:rFonts w:ascii="Courier New" w:hAnsi="Courier New" w:cs="Courier New" w:hint="default"/>
+      </w:rPr>
+    </w:lvl>
+    <w:lvl w:ilvl="8" w:tplc="18090005" w:tentative="1">
+      <w:start w:val="1"/>
+      <w:numFmt w:val="bullet"/>
+      <w:lvlText w:val=""/>
+      <w:lvlJc w:val="left"/>
+      <w:pPr>
+        <w:ind w:left="6480" w:hanging="360"/>
+      </w:pPr>
+      <w:rPr>
+        <w:rFonts w:ascii="Wingdings" w:hAnsi="Wingdings" w:hint="default"/>
+      </w:rPr>
+    </w:lvl>
+  </w:abstractNum>
+  <w:abstractNum w:abstractNumId="4" w15:restartNumberingAfterBreak="0">
     <w:nsid w:val="184379AB"/>
     <w:multiLevelType w:val="hybridMultilevel"/>
     <w:tmpl w:val="F538F454"/>
@@ -1381,7 +1800,7 @@
       </w:rPr>
     </w:lvl>
   </w:abstractNum>
-  <w:abstractNum w:abstractNumId="4" w15:restartNumberingAfterBreak="0">
+  <w:abstractNum w:abstractNumId="5" w15:restartNumberingAfterBreak="0">
     <w:nsid w:val="1A876CA8"/>
     <w:multiLevelType w:val="hybridMultilevel"/>
     <w:tmpl w:val="71321C18"/>
@@ -1494,7 +1913,7 @@
       </w:rPr>
     </w:lvl>
   </w:abstractNum>
-  <w:abstractNum w:abstractNumId="5" w15:restartNumberingAfterBreak="0">
+  <w:abstractNum w:abstractNumId="6" w15:restartNumberingAfterBreak="0">
     <w:nsid w:val="34F3018D"/>
     <w:multiLevelType w:val="multilevel"/>
     <w:tmpl w:val="4A9219C8"/>
@@ -1643,7 +2062,7 @@
       </w:rPr>
     </w:lvl>
   </w:abstractNum>
-  <w:abstractNum w:abstractNumId="6" w15:restartNumberingAfterBreak="0">
+  <w:abstractNum w:abstractNumId="7" w15:restartNumberingAfterBreak="0">
     <w:nsid w:val="3A102F54"/>
     <w:multiLevelType w:val="hybridMultilevel"/>
     <w:tmpl w:val="E33871FC"/>
@@ -1756,7 +2175,7 @@
       </w:rPr>
     </w:lvl>
   </w:abstractNum>
-  <w:abstractNum w:abstractNumId="7" w15:restartNumberingAfterBreak="0">
+  <w:abstractNum w:abstractNumId="8" w15:restartNumberingAfterBreak="0">
     <w:nsid w:val="401D4B9B"/>
     <w:multiLevelType w:val="multilevel"/>
     <w:tmpl w:val="72382FBA"/>
@@ -1905,7 +2324,7 @@
       </w:rPr>
     </w:lvl>
   </w:abstractNum>
-  <w:abstractNum w:abstractNumId="8" w15:restartNumberingAfterBreak="0">
+  <w:abstractNum w:abstractNumId="9" w15:restartNumberingAfterBreak="0">
     <w:nsid w:val="556C513A"/>
     <w:multiLevelType w:val="hybridMultilevel"/>
     <w:tmpl w:val="A2F4FAD6"/>
@@ -2018,7 +2437,7 @@
       </w:rPr>
     </w:lvl>
   </w:abstractNum>
-  <w:abstractNum w:abstractNumId="9" w15:restartNumberingAfterBreak="0">
+  <w:abstractNum w:abstractNumId="10" w15:restartNumberingAfterBreak="0">
     <w:nsid w:val="58933A6C"/>
     <w:multiLevelType w:val="hybridMultilevel"/>
     <w:tmpl w:val="1348FC78"/>
@@ -2131,7 +2550,120 @@
       </w:rPr>
     </w:lvl>
   </w:abstractNum>
-  <w:abstractNum w:abstractNumId="10" w15:restartNumberingAfterBreak="0">
+  <w:abstractNum w:abstractNumId="11" w15:restartNumberingAfterBreak="0">
+    <w:nsid w:val="5BD65E41"/>
+    <w:multiLevelType w:val="hybridMultilevel"/>
+    <w:tmpl w:val="7410F130"/>
+    <w:lvl w:ilvl="0" w:tplc="18090001">
+      <w:start w:val="1"/>
+      <w:numFmt w:val="bullet"/>
+      <w:lvlText w:val=""/>
+      <w:lvlJc w:val="left"/>
+      <w:pPr>
+        <w:ind w:left="720" w:hanging="360"/>
+      </w:pPr>
+      <w:rPr>
+        <w:rFonts w:ascii="Symbol" w:hAnsi="Symbol" w:hint="default"/>
+      </w:rPr>
+    </w:lvl>
+    <w:lvl w:ilvl="1" w:tplc="18090003" w:tentative="1">
+      <w:start w:val="1"/>
+      <w:numFmt w:val="bullet"/>
+      <w:lvlText w:val="o"/>
+      <w:lvlJc w:val="left"/>
+      <w:pPr>
+        <w:ind w:left="1440" w:hanging="360"/>
+      </w:pPr>
+      <w:rPr>
+        <w:rFonts w:ascii="Courier New" w:hAnsi="Courier New" w:cs="Courier New" w:hint="default"/>
+      </w:rPr>
+    </w:lvl>
+    <w:lvl w:ilvl="2" w:tplc="18090005" w:tentative="1">
+      <w:start w:val="1"/>
+      <w:numFmt w:val="bullet"/>
+      <w:lvlText w:val=""/>
+      <w:lvlJc w:val="left"/>
+      <w:pPr>
+        <w:ind w:left="2160" w:hanging="360"/>
+      </w:pPr>
+      <w:rPr>
+        <w:rFonts w:ascii="Wingdings" w:hAnsi="Wingdings" w:hint="default"/>
+      </w:rPr>
+    </w:lvl>
+    <w:lvl w:ilvl="3" w:tplc="18090001" w:tentative="1">
+      <w:start w:val="1"/>
+      <w:numFmt w:val="bullet"/>
+      <w:lvlText w:val=""/>
+      <w:lvlJc w:val="left"/>
+      <w:pPr>
+        <w:ind w:left="2880" w:hanging="360"/>
+      </w:pPr>
+      <w:rPr>
+        <w:rFonts w:ascii="Symbol" w:hAnsi="Symbol" w:hint="default"/>
+      </w:rPr>
+    </w:lvl>
+    <w:lvl w:ilvl="4" w:tplc="18090003" w:tentative="1">
+      <w:start w:val="1"/>
+      <w:numFmt w:val="bullet"/>
+      <w:lvlText w:val="o"/>
+      <w:lvlJc w:val="left"/>
+      <w:pPr>
+        <w:ind w:left="3600" w:hanging="360"/>
+      </w:pPr>
+      <w:rPr>
+        <w:rFonts w:ascii="Courier New" w:hAnsi="Courier New" w:cs="Courier New" w:hint="default"/>
+      </w:rPr>
+    </w:lvl>
+    <w:lvl w:ilvl="5" w:tplc="18090005" w:tentative="1">
+      <w:start w:val="1"/>
+      <w:numFmt w:val="bullet"/>
+      <w:lvlText w:val=""/>
+      <w:lvlJc w:val="left"/>
+      <w:pPr>
+        <w:ind w:left="4320" w:hanging="360"/>
+      </w:pPr>
+      <w:rPr>
+        <w:rFonts w:ascii="Wingdings" w:hAnsi="Wingdings" w:hint="default"/>
+      </w:rPr>
+    </w:lvl>
+    <w:lvl w:ilvl="6" w:tplc="18090001" w:tentative="1">
+      <w:start w:val="1"/>
+      <w:numFmt w:val="bullet"/>
+      <w:lvlText w:val=""/>
+      <w:lvlJc w:val="left"/>
+      <w:pPr>
+        <w:ind w:left="5040" w:hanging="360"/>
+      </w:pPr>
+      <w:rPr>
+        <w:rFonts w:ascii="Symbol" w:hAnsi="Symbol" w:hint="default"/>
+      </w:rPr>
+    </w:lvl>
+    <w:lvl w:ilvl="7" w:tplc="18090003" w:tentative="1">
+      <w:start w:val="1"/>
+      <w:numFmt w:val="bullet"/>
+      <w:lvlText w:val="o"/>
+      <w:lvlJc w:val="left"/>
+      <w:pPr>
+        <w:ind w:left="5760" w:hanging="360"/>
+      </w:pPr>
+      <w:rPr>
+        <w:rFonts w:ascii="Courier New" w:hAnsi="Courier New" w:cs="Courier New" w:hint="default"/>
+      </w:rPr>
+    </w:lvl>
+    <w:lvl w:ilvl="8" w:tplc="18090005" w:tentative="1">
+      <w:start w:val="1"/>
+      <w:numFmt w:val="bullet"/>
+      <w:lvlText w:val=""/>
+      <w:lvlJc w:val="left"/>
+      <w:pPr>
+        <w:ind w:left="6480" w:hanging="360"/>
+      </w:pPr>
+      <w:rPr>
+        <w:rFonts w:ascii="Wingdings" w:hAnsi="Wingdings" w:hint="default"/>
+      </w:rPr>
+    </w:lvl>
+  </w:abstractNum>
+  <w:abstractNum w:abstractNumId="12" w15:restartNumberingAfterBreak="0">
     <w:nsid w:val="5FC318DD"/>
     <w:multiLevelType w:val="hybridMultilevel"/>
     <w:tmpl w:val="3D22A6DC"/>
@@ -2244,7 +2776,7 @@
       </w:rPr>
     </w:lvl>
   </w:abstractNum>
-  <w:abstractNum w:abstractNumId="11" w15:restartNumberingAfterBreak="0">
+  <w:abstractNum w:abstractNumId="13" w15:restartNumberingAfterBreak="0">
     <w:nsid w:val="70EF5C02"/>
     <w:multiLevelType w:val="hybridMultilevel"/>
     <w:tmpl w:val="D30C2C46"/>
@@ -2357,7 +2889,7 @@
       </w:rPr>
     </w:lvl>
   </w:abstractNum>
-  <w:abstractNum w:abstractNumId="12" w15:restartNumberingAfterBreak="0">
+  <w:abstractNum w:abstractNumId="14" w15:restartNumberingAfterBreak="0">
     <w:nsid w:val="792F5783"/>
     <w:multiLevelType w:val="hybridMultilevel"/>
     <w:tmpl w:val="F692D2EC"/>
@@ -2471,43 +3003,49 @@
     </w:lvl>
   </w:abstractNum>
   <w:num w:numId="1">
-    <w:abstractNumId w:val="7"/>
+    <w:abstractNumId w:val="8"/>
   </w:num>
   <w:num w:numId="2">
+    <w:abstractNumId w:val="6"/>
+  </w:num>
+  <w:num w:numId="3">
+    <w:abstractNumId w:val="12"/>
+  </w:num>
+  <w:num w:numId="4">
     <w:abstractNumId w:val="5"/>
   </w:num>
-  <w:num w:numId="3">
-    <w:abstractNumId w:val="10"/>
-  </w:num>
-  <w:num w:numId="4">
-    <w:abstractNumId w:val="4"/>
-  </w:num>
   <w:num w:numId="5">
-    <w:abstractNumId w:val="12"/>
+    <w:abstractNumId w:val="14"/>
   </w:num>
   <w:num w:numId="6">
     <w:abstractNumId w:val="1"/>
   </w:num>
   <w:num w:numId="7">
-    <w:abstractNumId w:val="6"/>
+    <w:abstractNumId w:val="7"/>
   </w:num>
   <w:num w:numId="8">
     <w:abstractNumId w:val="2"/>
   </w:num>
   <w:num w:numId="9">
-    <w:abstractNumId w:val="8"/>
+    <w:abstractNumId w:val="9"/>
   </w:num>
   <w:num w:numId="10">
-    <w:abstractNumId w:val="11"/>
+    <w:abstractNumId w:val="13"/>
   </w:num>
   <w:num w:numId="11">
-    <w:abstractNumId w:val="3"/>
+    <w:abstractNumId w:val="4"/>
   </w:num>
   <w:num w:numId="12">
-    <w:abstractNumId w:val="9"/>
+    <w:abstractNumId w:val="10"/>
   </w:num>
   <w:num w:numId="13">
     <w:abstractNumId w:val="0"/>
+  </w:num>
+  <w:num w:numId="14">
+    <w:abstractNumId w:val="11"/>
+  </w:num>
+  <w:num w:numId="15">
+    <w:abstractNumId w:val="3"/>
   </w:num>
 </w:numbering>
 </file>
@@ -2994,10 +3532,29 @@
       <w:color w:val="2F5496" w:themeColor="accent1" w:themeShade="BF"/>
     </w:rPr>
   </w:style>
+  <w:style w:type="paragraph" w:styleId="Heading5">
+    <w:name w:val="heading 5"/>
+    <w:basedOn w:val="Normal"/>
+    <w:next w:val="Normal"/>
+    <w:link w:val="Heading5Char"/>
+    <w:uiPriority w:val="9"/>
+    <w:unhideWhenUsed/>
+    <w:qFormat/>
+    <w:rsid w:val="006543B9"/>
+    <w:pPr>
+      <w:keepNext/>
+      <w:shd w:val="clear" w:color="auto" w:fill="FFFFFF" w:themeFill="background1"/>
+      <w:spacing w:after="0" w:line="240" w:lineRule="auto"/>
+      <w:outlineLvl w:val="4"/>
+    </w:pPr>
+    <w:rPr>
+      <w:rFonts w:ascii="Sitka Text" w:hAnsi="Sitka Text"/>
+      <w:sz w:val="28"/>
+    </w:rPr>
+  </w:style>
   <w:style w:type="character" w:default="1" w:styleId="DefaultParagraphFont">
     <w:name w:val="Default Paragraph Font"/>
     <w:uiPriority w:val="1"/>
-    <w:semiHidden/>
     <w:unhideWhenUsed/>
   </w:style>
   <w:style w:type="table" w:default="1" w:styleId="TableNormal">
@@ -3136,6 +3693,23 @@
       <w:i/>
       <w:iCs/>
       <w:color w:val="2F5496" w:themeColor="accent1" w:themeShade="BF"/>
+    </w:rPr>
+  </w:style>
+  <w:style w:type="character" w:customStyle="1" w:styleId="textlayer--absolute">
+    <w:name w:val="textlayer--absolute"/>
+    <w:basedOn w:val="DefaultParagraphFont"/>
+    <w:rsid w:val="006543B9"/>
+  </w:style>
+  <w:style w:type="character" w:customStyle="1" w:styleId="Heading5Char">
+    <w:name w:val="Heading 5 Char"/>
+    <w:basedOn w:val="DefaultParagraphFont"/>
+    <w:link w:val="Heading5"/>
+    <w:uiPriority w:val="9"/>
+    <w:rsid w:val="006543B9"/>
+    <w:rPr>
+      <w:rFonts w:ascii="Sitka Text" w:hAnsi="Sitka Text"/>
+      <w:sz w:val="28"/>
+      <w:shd w:val="clear" w:color="auto" w:fill="FFFFFF" w:themeFill="background1"/>
     </w:rPr>
   </w:style>
 </w:styles>

</xml_diff>